<commit_message>
Created PDF from the final Project proposal
</commit_message>
<xml_diff>
--- a/DocumentsForAssignments/EE106A Project Proposal - Tic Tac Tobot.docx
+++ b/DocumentsForAssignments/EE106A Project Proposal - Tic Tac Tobot.docx
@@ -26,7 +26,7 @@
         <w:pStyle w:val="Title"/>
       </w:pPr>
       <w:r>
-        <w:t xml:space="preserve">Tic Tac </w:t>
+        <w:t>Tic-Tac-</w:t>
       </w:r>
       <w:proofErr w:type="spellStart"/>
       <w:r>
@@ -241,7 +241,7 @@
       </w:r>
       <w:proofErr w:type="spellStart"/>
       <w:r>
-        <w:t>plotclocks</w:t>
+        <w:t>plotclock</w:t>
       </w:r>
       <w:proofErr w:type="spellEnd"/>
       <w:r>
@@ -774,12 +774,22 @@
       </w:r>
     </w:p>
     <w:p>
+      <w:r>
+        <w:t>Additional materials may be needed for assembly of the robot.</w:t>
+      </w:r>
+    </w:p>
+    <w:p>
       <w:pPr>
         <w:pStyle w:val="Heading1"/>
       </w:pPr>
       <w:r>
         <w:lastRenderedPageBreak/>
-        <w:t>Other</w:t>
+        <w:t>Ot</w:t>
+      </w:r>
+      <w:bookmarkStart w:id="0" w:name="_GoBack"/>
+      <w:bookmarkEnd w:id="0"/>
+      <w:r>
+        <w:t>her</w:t>
       </w:r>
     </w:p>
     <w:p>
@@ -844,7 +854,7 @@
       <w:r>
         <w:rPr>
           <w:noProof/>
-          <w:lang w:eastAsia="en-US"/>
+          <w:lang w:val="de-DE" w:eastAsia="de-DE"/>
         </w:rPr>
         <w:drawing>
           <wp:inline distT="0" distB="0" distL="0" distR="0" wp14:anchorId="6B518ABE" wp14:editId="411ED1C4">
@@ -882,8 +892,6 @@
           </wp:inline>
         </w:drawing>
       </w:r>
-      <w:bookmarkStart w:id="0" w:name="_GoBack"/>
-      <w:bookmarkEnd w:id="0"/>
     </w:p>
     <w:p>
       <w:pPr>
@@ -894,14 +902,27 @@
       <w:r>
         <w:t xml:space="preserve">Figure </w:t>
       </w:r>
-      <w:fldSimple w:instr=" SEQ Figure \* ARABIC ">
-        <w:r>
-          <w:rPr>
-            <w:noProof/>
-          </w:rPr>
-          <w:t>1</w:t>
-        </w:r>
-      </w:fldSimple>
+      <w:r>
+        <w:fldChar w:fldCharType="begin"/>
+      </w:r>
+      <w:r>
+        <w:instrText xml:space="preserve"> SEQ Figure \* ARABIC </w:instrText>
+      </w:r>
+      <w:r>
+        <w:fldChar w:fldCharType="separate"/>
+      </w:r>
+      <w:r>
+        <w:rPr>
+          <w:noProof/>
+        </w:rPr>
+        <w:t>1</w:t>
+      </w:r>
+      <w:r>
+        <w:rPr>
+          <w:noProof/>
+        </w:rPr>
+        <w:fldChar w:fldCharType="end"/>
+      </w:r>
       <w:bookmarkEnd w:id="1"/>
       <w:r>
         <w:t>: Manipulator Setup</w:t>
@@ -915,7 +936,7 @@
       <w:r>
         <w:rPr>
           <w:noProof/>
-          <w:lang w:eastAsia="en-US"/>
+          <w:lang w:val="de-DE" w:eastAsia="de-DE"/>
         </w:rPr>
         <w:drawing>
           <wp:inline distT="0" distB="0" distL="0" distR="0" wp14:anchorId="10BD17F0" wp14:editId="5E8BB3CE">
@@ -963,14 +984,27 @@
       <w:r>
         <w:t xml:space="preserve">Figure </w:t>
       </w:r>
-      <w:fldSimple w:instr=" SEQ Figure \* ARABIC ">
-        <w:r>
-          <w:rPr>
-            <w:noProof/>
-          </w:rPr>
-          <w:t>2</w:t>
-        </w:r>
-      </w:fldSimple>
+      <w:r>
+        <w:fldChar w:fldCharType="begin"/>
+      </w:r>
+      <w:r>
+        <w:instrText xml:space="preserve"> SEQ Figure \* ARABIC </w:instrText>
+      </w:r>
+      <w:r>
+        <w:fldChar w:fldCharType="separate"/>
+      </w:r>
+      <w:r>
+        <w:rPr>
+          <w:noProof/>
+        </w:rPr>
+        <w:t>2</w:t>
+      </w:r>
+      <w:r>
+        <w:rPr>
+          <w:noProof/>
+        </w:rPr>
+        <w:fldChar w:fldCharType="end"/>
+      </w:r>
       <w:bookmarkEnd w:id="2"/>
       <w:r>
         <w:t xml:space="preserve">: </w:t>
@@ -1671,6 +1705,7 @@
     <w:lsdException w:name="HTML Sample" w:semiHidden="1" w:unhideWhenUsed="1"/>
     <w:lsdException w:name="HTML Typewriter" w:semiHidden="1" w:unhideWhenUsed="1"/>
     <w:lsdException w:name="HTML Variable" w:semiHidden="1" w:unhideWhenUsed="1"/>
+    <w:lsdException w:name="Normal Table" w:semiHidden="1" w:unhideWhenUsed="1"/>
     <w:lsdException w:name="annotation subject" w:semiHidden="1" w:unhideWhenUsed="1"/>
     <w:lsdException w:name="No List" w:semiHidden="1" w:unhideWhenUsed="1"/>
     <w:lsdException w:name="Outline List 1" w:semiHidden="1" w:unhideWhenUsed="1"/>
@@ -1717,8 +1752,10 @@
     <w:lsdException w:name="Table Subtle 2" w:semiHidden="1" w:unhideWhenUsed="1"/>
     <w:lsdException w:name="Table Web 1" w:semiHidden="1" w:unhideWhenUsed="1"/>
     <w:lsdException w:name="Table Web 2" w:semiHidden="1" w:unhideWhenUsed="1"/>
+    <w:lsdException w:name="Table Web 3" w:semiHidden="1" w:unhideWhenUsed="1"/>
     <w:lsdException w:name="Balloon Text" w:semiHidden="1" w:unhideWhenUsed="1"/>
     <w:lsdException w:name="Table Grid" w:uiPriority="59"/>
+    <w:lsdException w:name="Table Theme" w:semiHidden="1" w:unhideWhenUsed="1"/>
     <w:lsdException w:name="Placeholder Text" w:semiHidden="1"/>
     <w:lsdException w:name="No Spacing" w:uiPriority="1" w:qFormat="1"/>
     <w:lsdException w:name="Light Shading" w:uiPriority="60"/>
@@ -2438,7 +2475,7 @@
 </file>
 
 <file path=customXml/itemProps1.xml><?xml version="1.0" encoding="utf-8"?>
-<ds:datastoreItem xmlns:ds="http://schemas.openxmlformats.org/officeDocument/2006/customXml" ds:itemID="{A42B01E3-D2DD-4DB5-B2C7-90EF36BD36CA}">
+<ds:datastoreItem xmlns:ds="http://schemas.openxmlformats.org/officeDocument/2006/customXml" ds:itemID="{56788B32-705A-4B50-9E80-7CD63C88AFD9}">
   <ds:schemaRefs>
     <ds:schemaRef ds:uri="http://schemas.openxmlformats.org/officeDocument/2006/bibliography"/>
   </ds:schemaRefs>

</xml_diff>